<commit_message>
Committing the final result of the scripting, added conditional formatting
</commit_message>
<xml_diff>
--- a/screenshots for VBA-challenge.docx
+++ b/screenshots for VBA-challenge.docx
@@ -8,9 +8,9 @@
           <w:noProof/>
         </w:rPr>
         <w:drawing>
-          <wp:inline distT="0" distB="0" distL="0" distR="0" wp14:anchorId="487BC67B" wp14:editId="219523FB">
-            <wp:extent cx="5943600" cy="3096895"/>
-            <wp:effectExtent l="0" t="0" r="0" b="8255"/>
+          <wp:inline distT="0" distB="0" distL="0" distR="0" wp14:anchorId="5268F217" wp14:editId="1F1C42A3">
+            <wp:extent cx="5943600" cy="3100070"/>
+            <wp:effectExtent l="0" t="0" r="0" b="5080"/>
             <wp:docPr id="1" name="Picture 1"/>
             <wp:cNvGraphicFramePr>
               <a:graphicFrameLocks xmlns:a="http://schemas.openxmlformats.org/drawingml/2006/main" noChangeAspect="1"/>
@@ -31,7 +31,7 @@
                   <pic:spPr>
                     <a:xfrm>
                       <a:off x="0" y="0"/>
-                      <a:ext cx="5943600" cy="3096895"/>
+                      <a:ext cx="5943600" cy="3100070"/>
                     </a:xfrm>
                     <a:prstGeom prst="rect">
                       <a:avLst/>
@@ -50,10 +50,10 @@
           <w:noProof/>
         </w:rPr>
         <w:drawing>
-          <wp:inline distT="0" distB="0" distL="0" distR="0" wp14:anchorId="508F62FE" wp14:editId="30A40DC4">
-            <wp:extent cx="5943600" cy="3088005"/>
-            <wp:effectExtent l="0" t="0" r="0" b="0"/>
-            <wp:docPr id="2" name="Picture 2"/>
+          <wp:inline distT="0" distB="0" distL="0" distR="0" wp14:anchorId="504C38DB" wp14:editId="172E0400">
+            <wp:extent cx="5943600" cy="2982595"/>
+            <wp:effectExtent l="0" t="0" r="0" b="8255"/>
+            <wp:docPr id="4" name="Picture 4"/>
             <wp:cNvGraphicFramePr>
               <a:graphicFrameLocks xmlns:a="http://schemas.openxmlformats.org/drawingml/2006/main" noChangeAspect="1"/>
             </wp:cNvGraphicFramePr>
@@ -73,7 +73,7 @@
                   <pic:spPr>
                     <a:xfrm>
                       <a:off x="0" y="0"/>
-                      <a:ext cx="5943600" cy="3088005"/>
+                      <a:ext cx="5943600" cy="2982595"/>
                     </a:xfrm>
                     <a:prstGeom prst="rect">
                       <a:avLst/>
@@ -87,16 +87,17 @@
       </w:r>
     </w:p>
     <w:p>
+      <w:bookmarkStart w:id="0" w:name="_GoBack"/>
       <w:r>
         <w:rPr>
           <w:noProof/>
         </w:rPr>
         <w:lastRenderedPageBreak/>
         <w:drawing>
-          <wp:inline distT="0" distB="0" distL="0" distR="0" wp14:anchorId="185B6C8C" wp14:editId="50C835C9">
-            <wp:extent cx="5943600" cy="3148965"/>
-            <wp:effectExtent l="0" t="0" r="0" b="0"/>
-            <wp:docPr id="3" name="Picture 3"/>
+          <wp:inline distT="0" distB="0" distL="0" distR="0" wp14:anchorId="2E53D9E5" wp14:editId="4897A446">
+            <wp:extent cx="5943600" cy="3102610"/>
+            <wp:effectExtent l="0" t="0" r="0" b="2540"/>
+            <wp:docPr id="5" name="Picture 5"/>
             <wp:cNvGraphicFramePr>
               <a:graphicFrameLocks xmlns:a="http://schemas.openxmlformats.org/drawingml/2006/main" noChangeAspect="1"/>
             </wp:cNvGraphicFramePr>
@@ -116,7 +117,7 @@
                   <pic:spPr>
                     <a:xfrm>
                       <a:off x="0" y="0"/>
-                      <a:ext cx="5943600" cy="3148965"/>
+                      <a:ext cx="5943600" cy="3102610"/>
                     </a:xfrm>
                     <a:prstGeom prst="rect">
                       <a:avLst/>
@@ -128,12 +129,13 @@
           </wp:inline>
         </w:drawing>
       </w:r>
+      <w:bookmarkEnd w:id="0"/>
     </w:p>
     <w:p/>
-    <w:p>
-      <w:bookmarkStart w:id="0" w:name="_GoBack"/>
-      <w:bookmarkEnd w:id="0"/>
-    </w:p>
+    <w:p/>
+    <w:p/>
+    <w:p/>
+    <w:p/>
     <w:sectPr>
       <w:pgSz w:w="12240" w:h="15840"/>
       <w:pgMar w:top="1440" w:right="1440" w:bottom="1440" w:left="1440" w:header="720" w:footer="720" w:gutter="0"/>

</xml_diff>